<commit_message>
BI :: updated documentation
</commit_message>
<xml_diff>
--- a/kaggle/TwoSigma/BI Capstone Project/Documentation.docx
+++ b/kaggle/TwoSigma/BI Capstone Project/Documentation.docx
@@ -3,54 +3,6 @@
 <w:document xmlns:wpc="http://schemas.microsoft.com/office/word/2010/wordprocessingCanvas" xmlns:cx="http://schemas.microsoft.com/office/drawing/2014/chartex" xmlns:cx1="http://schemas.microsoft.com/office/drawing/2015/9/8/chartex" xmlns:cx2="http://schemas.microsoft.com/office/drawing/2015/10/21/chartex" xmlns:cx3="http://schemas.microsoft.com/office/drawing/2016/5/9/chartex" xmlns:cx4="http://schemas.microsoft.com/office/drawing/2016/5/10/chartex" xmlns:cx5="http://schemas.microsoft.com/office/drawing/2016/5/11/chartex" xmlns:cx6="http://schemas.microsoft.com/office/drawing/2016/5/12/chartex" xmlns:cx7="http://schemas.microsoft.com/office/drawing/2016/5/13/chartex" xmlns:cx8="http://schemas.microsoft.com/office/drawing/2016/5/14/chartex" xmlns:mc="http://schemas.openxmlformats.org/markup-compatibility/2006" xmlns:o="urn:schemas-microsoft-com:office:office" xmlns:r="http://schemas.openxmlformats.org/officeDocument/2006/relationships" xmlns:m="http://schemas.openxmlformats.org/officeDocument/2006/math" xmlns:v="urn:schemas-microsoft-com:vml" xmlns:wp14="http://schemas.microsoft.com/office/word/2010/wordprocessingDrawing" xmlns:wp="http://schemas.openxmlformats.org/drawingml/2006/wordprocessingDrawing" xmlns:w10="urn:schemas-microsoft-com:office:word" xmlns:w="http://schemas.openxmlformats.org/wordprocessingml/2006/main" xmlns:w14="http://schemas.microsoft.com/office/word/2010/wordml" xmlns:w15="http://schemas.microsoft.com/office/word/2012/wordml" xmlns:w16se="http://schemas.microsoft.com/office/word/2015/wordml/symex" xmlns:wpg="http://schemas.microsoft.com/office/word/2010/wordprocessingGroup" xmlns:wpi="http://schemas.microsoft.com/office/word/2010/wordprocessingInk" xmlns:wne="http://schemas.microsoft.com/office/word/2006/wordml" xmlns:wps="http://schemas.microsoft.com/office/word/2010/wordprocessingShape" mc:Ignorable="w14 w15 w16se wp14">
   <w:body>
     <w:p>
-      <w:r>
-        <w:t>1.</w:t>
-      </w:r>
-    </w:p>
-    <w:p>
-      <w:pPr>
-        <w:pStyle w:val="ListParagraph"/>
-        <w:numPr>
-          <w:ilvl w:val="0"/>
-          <w:numId w:val="2"/>
-        </w:numPr>
-      </w:pPr>
-      <w:r>
-        <w:t>Latitude and longitude: Clustering</w:t>
-      </w:r>
-      <w:r>
-        <w:t xml:space="preserve"> based on demand</w:t>
-      </w:r>
-    </w:p>
-    <w:p>
-      <w:pPr>
-        <w:pStyle w:val="ListParagraph"/>
-        <w:numPr>
-          <w:ilvl w:val="0"/>
-          <w:numId w:val="2"/>
-        </w:numPr>
-      </w:pPr>
-      <w:r>
-        <w:t>Targeted Ads</w:t>
-      </w:r>
-    </w:p>
-    <w:p>
-      <w:pPr>
-        <w:pStyle w:val="ListParagraph"/>
-        <w:numPr>
-          <w:ilvl w:val="0"/>
-          <w:numId w:val="2"/>
-        </w:numPr>
-      </w:pPr>
-      <w:r>
-        <w:t>High demand features</w:t>
-      </w:r>
-      <w:r>
-        <w:t xml:space="preserve"> – using GBM</w:t>
-      </w:r>
-    </w:p>
-    <w:p/>
-    <w:p>
       <w:pPr>
         <w:rPr>
           <w:b/>
@@ -64,14 +16,160 @@
           <w:sz w:val="26"/>
           <w:szCs w:val="26"/>
         </w:rPr>
-        <w:t>3</w:t>
-      </w:r>
-      <w:r>
+        <w:t>1)  Business Value of RentHop data set</w:t>
+      </w:r>
+    </w:p>
+    <w:p>
+      <w:pPr>
+        <w:jc w:val="both"/>
+      </w:pPr>
+      <w:r>
+        <w:t xml:space="preserve">RentHop makes apartment search smarter by using data to sort rental listings by quality. But while looking for the perfect apartment is difficult enough, structuring and making sense of all available real estate data programmatically is even harder. </w:t>
+      </w:r>
+      <w:r>
+        <w:t>The project tries to</w:t>
+      </w:r>
+      <w:r>
+        <w:t xml:space="preserve"> predict the</w:t>
+      </w:r>
+      <w:r>
+        <w:t xml:space="preserve"> interest level of</w:t>
+      </w:r>
+      <w:r>
+        <w:t xml:space="preserve"> new listing receives based on the listing’s</w:t>
+      </w:r>
+      <w:r>
+        <w:t xml:space="preserve"> features, </w:t>
+      </w:r>
+      <w:r>
+        <w:t>building_id, manager_id</w:t>
+      </w:r>
+      <w:r>
+        <w:t>,</w:t>
+      </w:r>
+      <w:r>
+        <w:t xml:space="preserve"> </w:t>
+      </w:r>
+      <w:r>
+        <w:t>creation date and other input variables</w:t>
+      </w:r>
+      <w:r>
+        <w:t>. Doing so will help RentHop better handle fraud control, identify potential listing quality issues, and allow owners and agents to better understand renters’ needs and preferences.</w:t>
+      </w:r>
+    </w:p>
+    <w:p>
+      <w:pPr>
+        <w:rPr>
+          <w:b/>
+        </w:rPr>
+      </w:pPr>
+      <w:r>
+        <w:rPr>
+          <w:b/>
+        </w:rPr>
+        <w:t>Learning objectives:</w:t>
+      </w:r>
+    </w:p>
+    <w:p>
+      <w:pPr>
+        <w:pStyle w:val="ListParagraph"/>
+        <w:numPr>
+          <w:ilvl w:val="0"/>
+          <w:numId w:val="10"/>
+        </w:numPr>
+        <w:rPr>
+          <w:b/>
+        </w:rPr>
+      </w:pPr>
+      <w:r>
+        <w:t>How Gradient Boosted Trees can be used for multi-class classification</w:t>
+      </w:r>
+      <w:r>
+        <w:t>.</w:t>
+      </w:r>
+    </w:p>
+    <w:p>
+      <w:pPr>
+        <w:pStyle w:val="ListParagraph"/>
+        <w:numPr>
+          <w:ilvl w:val="0"/>
+          <w:numId w:val="10"/>
+        </w:numPr>
+        <w:rPr>
+          <w:b/>
+        </w:rPr>
+      </w:pPr>
+      <w:r>
+        <w:t>Detect the most significant features that helps in the classification task.</w:t>
+      </w:r>
+    </w:p>
+    <w:p>
+      <w:pPr>
+        <w:pStyle w:val="ListParagraph"/>
+        <w:numPr>
+          <w:ilvl w:val="0"/>
+          <w:numId w:val="10"/>
+        </w:numPr>
+        <w:rPr>
+          <w:b/>
+        </w:rPr>
+      </w:pPr>
+      <w:r>
+        <w:t>Use text processing and other methods to reduce the dimensionality/cardinality</w:t>
+      </w:r>
+      <w:r>
+        <w:t>.</w:t>
+      </w:r>
+    </w:p>
+    <w:p>
+      <w:pPr>
+        <w:pStyle w:val="ListParagraph"/>
+        <w:numPr>
+          <w:ilvl w:val="0"/>
+          <w:numId w:val="10"/>
+        </w:numPr>
+        <w:rPr>
+          <w:b/>
+        </w:rPr>
+      </w:pPr>
+      <w:r>
+        <w:t xml:space="preserve">Learn how to use Model-Stacking </w:t>
+      </w:r>
+      <w:r>
+        <w:t>to improve accuracy.</w:t>
+      </w:r>
+    </w:p>
+    <w:p>
+      <w:pPr>
         <w:rPr>
           <w:b/>
           <w:sz w:val="26"/>
           <w:szCs w:val="26"/>
         </w:rPr>
+      </w:pPr>
+    </w:p>
+    <w:p>
+      <w:pPr>
+        <w:rPr>
+          <w:b/>
+          <w:sz w:val="26"/>
+          <w:szCs w:val="26"/>
+        </w:rPr>
+      </w:pPr>
+      <w:r>
+        <w:rPr>
+          <w:b/>
+          <w:sz w:val="26"/>
+          <w:szCs w:val="26"/>
+        </w:rPr>
+        <w:t>3</w:t>
+      </w:r>
+      <w:r>
+        <w:rPr>
+          <w:b/>
+          <w:sz w:val="26"/>
+          <w:szCs w:val="26"/>
+        </w:rPr>
         <w:t>) Papers/Tutorials</w:t>
       </w:r>
     </w:p>
@@ -143,20 +241,29 @@
           <w:szCs w:val="26"/>
         </w:rPr>
       </w:pPr>
-      <w:r>
+    </w:p>
+    <w:p>
+      <w:pPr>
         <w:rPr>
           <w:b/>
           <w:sz w:val="26"/>
           <w:szCs w:val="26"/>
         </w:rPr>
-        <w:t xml:space="preserve">8) </w:t>
-      </w:r>
+      </w:pPr>
       <w:r>
         <w:rPr>
           <w:b/>
           <w:sz w:val="26"/>
           <w:szCs w:val="26"/>
         </w:rPr>
+        <w:t xml:space="preserve">8) </w:t>
+      </w:r>
+      <w:r>
+        <w:rPr>
+          <w:b/>
+          <w:sz w:val="26"/>
+          <w:szCs w:val="26"/>
+        </w:rPr>
         <w:t>Feature Selection</w:t>
       </w:r>
     </w:p>
@@ -462,7 +569,11 @@
         <w:t xml:space="preserve">, </w:t>
       </w:r>
       <w:r>
-        <w:t>Brooklyn College, New York</w:t>
+        <w:t xml:space="preserve">Brooklyn College, New </w:t>
+      </w:r>
+      <w:r>
+        <w:lastRenderedPageBreak/>
+        <w:t>York</w:t>
       </w:r>
       <w:r>
         <w:t xml:space="preserve">, </w:t>
@@ -625,7 +736,6 @@
         <w:rPr>
           <w:b/>
         </w:rPr>
-        <w:lastRenderedPageBreak/>
         <w:t xml:space="preserve">Text </w:t>
       </w:r>
       <w:r>
@@ -683,25 +793,13 @@
         <w:t xml:space="preserve"> 1556 unique features, and a lot of them are duplicates. For example,</w:t>
       </w:r>
       <w:r>
-        <w:t xml:space="preserve"> "hardwood", "hardwood floor"</w:t>
-      </w:r>
-      <w:r>
-        <w:t>,</w:t>
+        <w:t xml:space="preserve"> "hardwood", "hardwood floor", "hardwood flooring"</w:t>
       </w:r>
       <w:r>
         <w:t xml:space="preserve"> </w:t>
       </w:r>
       <w:r>
-        <w:t>"hardwood flooring"</w:t>
-      </w:r>
-      <w:r>
-        <w:t xml:space="preserve"> </w:t>
-      </w:r>
-      <w:r>
-        <w:t xml:space="preserve">are duplicates of </w:t>
-      </w:r>
-      <w:r>
-        <w:t>"hardwood floors"</w:t>
+        <w:t>are duplicates of "hardwood floors"</w:t>
       </w:r>
       <w:r>
         <w:t xml:space="preserve">. </w:t>
@@ -933,6 +1031,7 @@
         <w:rPr>
           <w:noProof/>
         </w:rPr>
+        <w:lastRenderedPageBreak/>
         <w:drawing>
           <wp:inline distT="0" distB="0" distL="0" distR="0" wp14:anchorId="6D6D1654" wp14:editId="4BFFB575">
             <wp:extent cx="4907280" cy="4466986"/>
@@ -1071,7 +1170,6 @@
               <w:rPr>
                 <w:b/>
               </w:rPr>
-              <w:lastRenderedPageBreak/>
               <w:t>parameter</w:t>
             </w:r>
           </w:p>
@@ -1187,10 +1285,7 @@
           </w:tcPr>
           <w:p>
             <w:r>
-              <w:t>subsample</w:t>
-            </w:r>
-            <w:r>
-              <w:t xml:space="preserve"> ratio of the training instance</w:t>
+              <w:t>subsample ratio of the training instance</w:t>
             </w:r>
           </w:p>
         </w:tc>
@@ -1362,6 +1457,7 @@
         </w:numPr>
       </w:pPr>
       <w:r>
+        <w:lastRenderedPageBreak/>
         <w:t>In order into improve the accuracy of the classification and to reduce the variance</w:t>
       </w:r>
       <w:r>
@@ -1412,22 +1508,291 @@
       <w:r>
         <w:t>both train and test</w:t>
       </w:r>
+      <w:r>
+        <w:t xml:space="preserve">. </w:t>
+      </w:r>
+    </w:p>
+    <w:p>
+      <w:pPr>
+        <w:pStyle w:val="ListParagraph"/>
+        <w:numPr>
+          <w:ilvl w:val="2"/>
+          <w:numId w:val="8"/>
+        </w:numPr>
+      </w:pPr>
+      <w:r>
+        <w:t>Generalized Linear Model</w:t>
+      </w:r>
+    </w:p>
+    <w:p>
+      <w:pPr>
+        <w:pStyle w:val="ListParagraph"/>
+        <w:numPr>
+          <w:ilvl w:val="2"/>
+          <w:numId w:val="8"/>
+        </w:numPr>
+      </w:pPr>
+      <w:r>
+        <w:t>Neural Network – 2 hidden layer</w:t>
+      </w:r>
+      <w:r>
+        <w:t>s</w:t>
+      </w:r>
+    </w:p>
+    <w:p>
+      <w:pPr>
+        <w:pStyle w:val="ListParagraph"/>
+        <w:numPr>
+          <w:ilvl w:val="2"/>
+          <w:numId w:val="8"/>
+        </w:numPr>
+      </w:pPr>
+      <w:r>
+        <w:t>Random Forest</w:t>
+      </w:r>
+    </w:p>
+    <w:p>
+      <w:pPr>
+        <w:pStyle w:val="ListParagraph"/>
+        <w:numPr>
+          <w:ilvl w:val="2"/>
+          <w:numId w:val="8"/>
+        </w:numPr>
+      </w:pPr>
+      <w:r>
+        <w:t>H2O’s Gradient Boosted Machine</w:t>
+      </w:r>
+    </w:p>
+    <w:p>
+      <w:pPr>
+        <w:pStyle w:val="ListParagraph"/>
+        <w:numPr>
+          <w:ilvl w:val="1"/>
+          <w:numId w:val="8"/>
+        </w:numPr>
+      </w:pPr>
+      <w:r>
+        <w:t xml:space="preserve">Level-2: </w:t>
+      </w:r>
+      <w:r>
+        <w:t xml:space="preserve">uses the results from level-1 along with the train data to make predictions </w:t>
+      </w:r>
+      <w:r>
+        <w:t>on the test data</w:t>
+      </w:r>
+    </w:p>
+    <w:p>
+      <w:pPr>
+        <w:pStyle w:val="ListParagraph"/>
+        <w:numPr>
+          <w:ilvl w:val="2"/>
+          <w:numId w:val="8"/>
+        </w:numPr>
+      </w:pPr>
+      <w:r>
+        <w:t xml:space="preserve">Trained </w:t>
+      </w:r>
+      <w:r>
+        <w:t xml:space="preserve">40 </w:t>
+      </w:r>
+      <w:r>
+        <w:t>XGBoost</w:t>
+      </w:r>
+      <w:r>
+        <w:t>’s with different seed</w:t>
+      </w:r>
+      <w:r>
+        <w:t>s</w:t>
+      </w:r>
+      <w:r>
+        <w:t xml:space="preserve"> and depths</w:t>
+      </w:r>
+      <w:r>
+        <w:t xml:space="preserve"> (</w:t>
+      </w:r>
+      <w:r>
+        <w:t>10-fold</w:t>
+      </w:r>
+      <w:r>
+        <w:t xml:space="preserve"> cross-validation</w:t>
+      </w:r>
+      <w:r>
+        <w:t>)</w:t>
+      </w:r>
+      <w:r>
+        <w:t xml:space="preserve">. And the results were averaged. </w:t>
+      </w:r>
+    </w:p>
+    <w:p>
+      <w:pPr>
+        <w:pStyle w:val="ListParagraph"/>
+        <w:numPr>
+          <w:ilvl w:val="0"/>
+          <w:numId w:val="8"/>
+        </w:numPr>
+      </w:pPr>
+      <w:r>
+        <w:t>Code: fina</w:t>
+      </w:r>
+      <w:r>
+        <w:t>l</w:t>
+      </w:r>
+      <w:r>
+        <w:t>_solution.R @line:</w:t>
+      </w:r>
+      <w:r>
+        <w:t>948</w:t>
+      </w:r>
+    </w:p>
+    <w:p/>
+    <w:p>
+      <w:pPr>
+        <w:rPr>
+          <w:b/>
+          <w:sz w:val="26"/>
+          <w:szCs w:val="26"/>
+        </w:rPr>
+      </w:pPr>
+      <w:r>
+        <w:rPr>
+          <w:b/>
+          <w:sz w:val="26"/>
+          <w:szCs w:val="26"/>
+        </w:rPr>
+        <w:t>10) Project Materials</w:t>
+      </w:r>
+    </w:p>
+    <w:p>
+      <w:pPr>
+        <w:pStyle w:val="ListParagraph"/>
+        <w:numPr>
+          <w:ilvl w:val="0"/>
+          <w:numId w:val="11"/>
+        </w:numPr>
+      </w:pPr>
+      <w:hyperlink r:id="rId6" w:history="1">
+        <w:r>
+          <w:rPr>
+            <w:rStyle w:val="Hyperlink"/>
+          </w:rPr>
+          <w:t>Githu</w:t>
+        </w:r>
+        <w:r>
+          <w:rPr>
+            <w:rStyle w:val="Hyperlink"/>
+          </w:rPr>
+          <w:t>b</w:t>
+        </w:r>
+        <w:r>
+          <w:rPr>
+            <w:rStyle w:val="Hyperlink"/>
+          </w:rPr>
+          <w:t xml:space="preserve"> l</w:t>
+        </w:r>
+        <w:r>
+          <w:rPr>
+            <w:rStyle w:val="Hyperlink"/>
+          </w:rPr>
+          <w:t>ink</w:t>
+        </w:r>
+      </w:hyperlink>
+      <w:r>
+        <w:t xml:space="preserve"> </w:t>
+      </w:r>
+    </w:p>
+    <w:p>
+      <w:pPr>
+        <w:pStyle w:val="ListParagraph"/>
+        <w:numPr>
+          <w:ilvl w:val="1"/>
+          <w:numId w:val="11"/>
+        </w:numPr>
+      </w:pPr>
+      <w:r>
+        <w:t xml:space="preserve">Folder </w:t>
+      </w:r>
+      <w:r>
+        <w:t>Structure:</w:t>
+      </w:r>
+    </w:p>
+    <w:p>
+      <w:pPr>
+        <w:pStyle w:val="ListParagraph"/>
+        <w:numPr>
+          <w:ilvl w:val="2"/>
+          <w:numId w:val="11"/>
+        </w:numPr>
+      </w:pPr>
+      <w:r>
+        <w:t>p</w:t>
+      </w:r>
+      <w:r>
+        <w:t>apers/ : research papers</w:t>
+      </w:r>
+    </w:p>
+    <w:p>
+      <w:pPr>
+        <w:pStyle w:val="ListParagraph"/>
+        <w:numPr>
+          <w:ilvl w:val="2"/>
+          <w:numId w:val="11"/>
+        </w:numPr>
+      </w:pPr>
+      <w:r>
+        <w:t>final_submission.R : our solution to the problem</w:t>
+      </w:r>
+    </w:p>
+    <w:p>
+      <w:pPr>
+        <w:pStyle w:val="ListParagraph"/>
+        <w:numPr>
+          <w:ilvl w:val="2"/>
+          <w:numId w:val="11"/>
+        </w:numPr>
+      </w:pPr>
+      <w:r>
+        <w:t>lvl-1_&lt;model&gt;_[train|test]</w:t>
+      </w:r>
+      <w:r>
+        <w:t>.csv : predictions from models from level-1</w:t>
+      </w:r>
       <w:bookmarkStart w:id="0" w:name="_GoBack"/>
       <w:bookmarkEnd w:id="0"/>
-      <w:r>
-        <w:t xml:space="preserve">. </w:t>
-      </w:r>
     </w:p>
     <w:p>
       <w:pPr>
         <w:pStyle w:val="ListParagraph"/>
         <w:numPr>
           <w:ilvl w:val="2"/>
-          <w:numId w:val="8"/>
-        </w:numPr>
-      </w:pPr>
-      <w:r>
-        <w:t>Generalized Linear Model</w:t>
+          <w:numId w:val="11"/>
+        </w:numPr>
+      </w:pPr>
+      <w:r>
+        <w:t>../data/*.json : train and test data</w:t>
+      </w:r>
+    </w:p>
+    <w:p>
+      <w:pPr>
+        <w:pStyle w:val="ListParagraph"/>
+        <w:numPr>
+          <w:ilvl w:val="0"/>
+          <w:numId w:val="11"/>
+        </w:numPr>
+      </w:pPr>
+      <w:r>
+        <w:t>Member Contribution</w:t>
+      </w:r>
+    </w:p>
+    <w:p>
+      <w:pPr>
+        <w:pStyle w:val="ListParagraph"/>
+        <w:numPr>
+          <w:ilvl w:val="1"/>
+          <w:numId w:val="11"/>
+        </w:numPr>
+      </w:pPr>
+      <w:r>
+        <w:t>Code:</w:t>
       </w:r>
     </w:p>
     <w:p>
@@ -1435,14 +1800,50 @@
         <w:pStyle w:val="ListParagraph"/>
         <w:numPr>
           <w:ilvl w:val="2"/>
-          <w:numId w:val="8"/>
-        </w:numPr>
-      </w:pPr>
-      <w:r>
-        <w:t>Neural Network – 2 hidden layer</w:t>
-      </w:r>
-      <w:r>
-        <w:t>s</w:t>
+          <w:numId w:val="11"/>
+        </w:numPr>
+      </w:pPr>
+      <w:r>
+        <w:t xml:space="preserve">Melwin: </w:t>
+      </w:r>
+    </w:p>
+    <w:p>
+      <w:pPr>
+        <w:pStyle w:val="ListParagraph"/>
+        <w:numPr>
+          <w:ilvl w:val="3"/>
+          <w:numId w:val="11"/>
+        </w:numPr>
+      </w:pPr>
+      <w:r>
+        <w:t>Text Processing for cardinality reduction</w:t>
+      </w:r>
+      <w:r>
+        <w:t xml:space="preserve"> of display_addr and features</w:t>
+      </w:r>
+    </w:p>
+    <w:p>
+      <w:pPr>
+        <w:pStyle w:val="ListParagraph"/>
+        <w:numPr>
+          <w:ilvl w:val="3"/>
+          <w:numId w:val="11"/>
+        </w:numPr>
+      </w:pPr>
+      <w:r>
+        <w:t>Feature Selection</w:t>
+      </w:r>
+    </w:p>
+    <w:p>
+      <w:pPr>
+        <w:pStyle w:val="ListParagraph"/>
+        <w:numPr>
+          <w:ilvl w:val="3"/>
+          <w:numId w:val="11"/>
+        </w:numPr>
+      </w:pPr>
+      <w:r>
+        <w:t>Model Stacking</w:t>
       </w:r>
     </w:p>
     <w:p>
@@ -1450,110 +1851,46 @@
         <w:pStyle w:val="ListParagraph"/>
         <w:numPr>
           <w:ilvl w:val="2"/>
-          <w:numId w:val="8"/>
-        </w:numPr>
-      </w:pPr>
-      <w:r>
-        <w:t>Random Forest</w:t>
-      </w:r>
-    </w:p>
-    <w:p>
-      <w:pPr>
-        <w:pStyle w:val="ListParagraph"/>
-        <w:numPr>
-          <w:ilvl w:val="2"/>
-          <w:numId w:val="8"/>
-        </w:numPr>
-      </w:pPr>
-      <w:r>
-        <w:t>H2O’s Gradient Boosted Machine</w:t>
-      </w:r>
-    </w:p>
-    <w:p>
-      <w:pPr>
-        <w:pStyle w:val="ListParagraph"/>
-        <w:numPr>
-          <w:ilvl w:val="1"/>
-          <w:numId w:val="8"/>
-        </w:numPr>
-      </w:pPr>
-      <w:r>
-        <w:t xml:space="preserve">Level-2: </w:t>
-      </w:r>
-      <w:r>
-        <w:t xml:space="preserve">uses the results from level-1 along with the train data to make predictions </w:t>
-      </w:r>
-      <w:r>
-        <w:t>on the test data</w:t>
-      </w:r>
-    </w:p>
-    <w:p>
-      <w:pPr>
-        <w:pStyle w:val="ListParagraph"/>
-        <w:numPr>
-          <w:ilvl w:val="2"/>
-          <w:numId w:val="8"/>
-        </w:numPr>
-      </w:pPr>
-      <w:r>
-        <w:t xml:space="preserve">Trained </w:t>
-      </w:r>
-      <w:r>
-        <w:t xml:space="preserve">40 </w:t>
-      </w:r>
-      <w:r>
-        <w:t>XGBoost</w:t>
-      </w:r>
-      <w:r>
-        <w:t>’s with different seed</w:t>
-      </w:r>
-      <w:r>
-        <w:t>s</w:t>
-      </w:r>
-      <w:r>
-        <w:t xml:space="preserve"> and depths</w:t>
-      </w:r>
-      <w:r>
-        <w:t xml:space="preserve"> (</w:t>
-      </w:r>
-      <w:r>
-        <w:t>10-fold</w:t>
-      </w:r>
-      <w:r>
-        <w:t xml:space="preserve"> cross-validation</w:t>
-      </w:r>
-      <w:r>
-        <w:t>)</w:t>
-      </w:r>
-      <w:r>
-        <w:t xml:space="preserve">. And the results were averaged. </w:t>
-      </w:r>
-    </w:p>
-    <w:p>
-      <w:pPr>
-        <w:pStyle w:val="ListParagraph"/>
-        <w:numPr>
-          <w:ilvl w:val="0"/>
-          <w:numId w:val="8"/>
-        </w:numPr>
-      </w:pPr>
-      <w:r>
-        <w:t>Code: fina</w:t>
-      </w:r>
-      <w:r>
-        <w:t>l</w:t>
-      </w:r>
-      <w:r>
-        <w:t>_solution.R @line:</w:t>
-      </w:r>
-      <w:r>
-        <w:t>948</w:t>
-      </w:r>
-    </w:p>
-    <w:p/>
-    <w:p/>
-    <w:p/>
-    <w:p/>
+          <w:numId w:val="11"/>
+        </w:numPr>
+      </w:pPr>
+      <w:r>
+        <w:t>Rohit:</w:t>
+      </w:r>
+    </w:p>
+    <w:p>
+      <w:pPr>
+        <w:pStyle w:val="ListParagraph"/>
+        <w:numPr>
+          <w:ilvl w:val="3"/>
+          <w:numId w:val="11"/>
+        </w:numPr>
+      </w:pPr>
+      <w:r>
+        <w:t>Feature engineering of places</w:t>
+      </w:r>
+    </w:p>
+    <w:p>
+      <w:pPr>
+        <w:pStyle w:val="ListParagraph"/>
+        <w:numPr>
+          <w:ilvl w:val="3"/>
+          <w:numId w:val="11"/>
+        </w:numPr>
+      </w:pPr>
+      <w:r>
+        <w:t>Hyper-</w:t>
+      </w:r>
+      <w:r>
+        <w:t>Parameter Tuning</w:t>
+      </w:r>
+    </w:p>
+    <w:p>
+      <w:pPr>
+        <w:pStyle w:val="ListParagraph"/>
+        <w:ind w:left="2160"/>
+      </w:pPr>
+    </w:p>
     <w:sectPr>
       <w:pgSz w:w="12240" w:h="15840"/>
       <w:pgMar w:top="720" w:right="720" w:bottom="720" w:left="720" w:header="720" w:footer="720" w:gutter="0"/>
@@ -2108,6 +2445,119 @@
     </w:lvl>
   </w:abstractNum>
   <w:abstractNum w:abstractNumId="5" w15:restartNumberingAfterBreak="0">
+    <w:nsid w:val="40110E6C"/>
+    <w:multiLevelType w:val="hybridMultilevel"/>
+    <w:tmpl w:val="0DF8518E"/>
+    <w:lvl w:ilvl="0" w:tplc="04090001">
+      <w:start w:val="1"/>
+      <w:numFmt w:val="bullet"/>
+      <w:lvlText w:val=""/>
+      <w:lvlJc w:val="left"/>
+      <w:pPr>
+        <w:ind w:left="720" w:hanging="360"/>
+      </w:pPr>
+      <w:rPr>
+        <w:rFonts w:ascii="Symbol" w:hAnsi="Symbol" w:hint="default"/>
+      </w:rPr>
+    </w:lvl>
+    <w:lvl w:ilvl="1" w:tplc="04090003" w:tentative="1">
+      <w:start w:val="1"/>
+      <w:numFmt w:val="bullet"/>
+      <w:lvlText w:val="o"/>
+      <w:lvlJc w:val="left"/>
+      <w:pPr>
+        <w:ind w:left="1440" w:hanging="360"/>
+      </w:pPr>
+      <w:rPr>
+        <w:rFonts w:ascii="Courier New" w:hAnsi="Courier New" w:cs="Courier New" w:hint="default"/>
+      </w:rPr>
+    </w:lvl>
+    <w:lvl w:ilvl="2" w:tplc="04090005" w:tentative="1">
+      <w:start w:val="1"/>
+      <w:numFmt w:val="bullet"/>
+      <w:lvlText w:val=""/>
+      <w:lvlJc w:val="left"/>
+      <w:pPr>
+        <w:ind w:left="2160" w:hanging="360"/>
+      </w:pPr>
+      <w:rPr>
+        <w:rFonts w:ascii="Wingdings" w:hAnsi="Wingdings" w:hint="default"/>
+      </w:rPr>
+    </w:lvl>
+    <w:lvl w:ilvl="3" w:tplc="04090001" w:tentative="1">
+      <w:start w:val="1"/>
+      <w:numFmt w:val="bullet"/>
+      <w:lvlText w:val=""/>
+      <w:lvlJc w:val="left"/>
+      <w:pPr>
+        <w:ind w:left="2880" w:hanging="360"/>
+      </w:pPr>
+      <w:rPr>
+        <w:rFonts w:ascii="Symbol" w:hAnsi="Symbol" w:hint="default"/>
+      </w:rPr>
+    </w:lvl>
+    <w:lvl w:ilvl="4" w:tplc="04090003" w:tentative="1">
+      <w:start w:val="1"/>
+      <w:numFmt w:val="bullet"/>
+      <w:lvlText w:val="o"/>
+      <w:lvlJc w:val="left"/>
+      <w:pPr>
+        <w:ind w:left="3600" w:hanging="360"/>
+      </w:pPr>
+      <w:rPr>
+        <w:rFonts w:ascii="Courier New" w:hAnsi="Courier New" w:cs="Courier New" w:hint="default"/>
+      </w:rPr>
+    </w:lvl>
+    <w:lvl w:ilvl="5" w:tplc="04090005" w:tentative="1">
+      <w:start w:val="1"/>
+      <w:numFmt w:val="bullet"/>
+      <w:lvlText w:val=""/>
+      <w:lvlJc w:val="left"/>
+      <w:pPr>
+        <w:ind w:left="4320" w:hanging="360"/>
+      </w:pPr>
+      <w:rPr>
+        <w:rFonts w:ascii="Wingdings" w:hAnsi="Wingdings" w:hint="default"/>
+      </w:rPr>
+    </w:lvl>
+    <w:lvl w:ilvl="6" w:tplc="04090001" w:tentative="1">
+      <w:start w:val="1"/>
+      <w:numFmt w:val="bullet"/>
+      <w:lvlText w:val=""/>
+      <w:lvlJc w:val="left"/>
+      <w:pPr>
+        <w:ind w:left="5040" w:hanging="360"/>
+      </w:pPr>
+      <w:rPr>
+        <w:rFonts w:ascii="Symbol" w:hAnsi="Symbol" w:hint="default"/>
+      </w:rPr>
+    </w:lvl>
+    <w:lvl w:ilvl="7" w:tplc="04090003" w:tentative="1">
+      <w:start w:val="1"/>
+      <w:numFmt w:val="bullet"/>
+      <w:lvlText w:val="o"/>
+      <w:lvlJc w:val="left"/>
+      <w:pPr>
+        <w:ind w:left="5760" w:hanging="360"/>
+      </w:pPr>
+      <w:rPr>
+        <w:rFonts w:ascii="Courier New" w:hAnsi="Courier New" w:cs="Courier New" w:hint="default"/>
+      </w:rPr>
+    </w:lvl>
+    <w:lvl w:ilvl="8" w:tplc="04090005" w:tentative="1">
+      <w:start w:val="1"/>
+      <w:numFmt w:val="bullet"/>
+      <w:lvlText w:val=""/>
+      <w:lvlJc w:val="left"/>
+      <w:pPr>
+        <w:ind w:left="6480" w:hanging="360"/>
+      </w:pPr>
+      <w:rPr>
+        <w:rFonts w:ascii="Wingdings" w:hAnsi="Wingdings" w:hint="default"/>
+      </w:rPr>
+    </w:lvl>
+  </w:abstractNum>
+  <w:abstractNum w:abstractNumId="6" w15:restartNumberingAfterBreak="0">
     <w:nsid w:val="53A93B8A"/>
     <w:multiLevelType w:val="hybridMultilevel"/>
     <w:tmpl w:val="A71694B2"/>
@@ -2220,7 +2670,120 @@
       </w:rPr>
     </w:lvl>
   </w:abstractNum>
-  <w:abstractNum w:abstractNumId="6" w15:restartNumberingAfterBreak="0">
+  <w:abstractNum w:abstractNumId="7" w15:restartNumberingAfterBreak="0">
+    <w:nsid w:val="654D0093"/>
+    <w:multiLevelType w:val="hybridMultilevel"/>
+    <w:tmpl w:val="7A5E0922"/>
+    <w:lvl w:ilvl="0" w:tplc="04090001">
+      <w:start w:val="1"/>
+      <w:numFmt w:val="bullet"/>
+      <w:lvlText w:val=""/>
+      <w:lvlJc w:val="left"/>
+      <w:pPr>
+        <w:ind w:left="720" w:hanging="360"/>
+      </w:pPr>
+      <w:rPr>
+        <w:rFonts w:ascii="Symbol" w:hAnsi="Symbol" w:hint="default"/>
+      </w:rPr>
+    </w:lvl>
+    <w:lvl w:ilvl="1" w:tplc="04090003">
+      <w:start w:val="1"/>
+      <w:numFmt w:val="bullet"/>
+      <w:lvlText w:val="o"/>
+      <w:lvlJc w:val="left"/>
+      <w:pPr>
+        <w:ind w:left="1440" w:hanging="360"/>
+      </w:pPr>
+      <w:rPr>
+        <w:rFonts w:ascii="Courier New" w:hAnsi="Courier New" w:cs="Courier New" w:hint="default"/>
+      </w:rPr>
+    </w:lvl>
+    <w:lvl w:ilvl="2" w:tplc="04090005">
+      <w:start w:val="1"/>
+      <w:numFmt w:val="bullet"/>
+      <w:lvlText w:val=""/>
+      <w:lvlJc w:val="left"/>
+      <w:pPr>
+        <w:ind w:left="2160" w:hanging="360"/>
+      </w:pPr>
+      <w:rPr>
+        <w:rFonts w:ascii="Wingdings" w:hAnsi="Wingdings" w:hint="default"/>
+      </w:rPr>
+    </w:lvl>
+    <w:lvl w:ilvl="3" w:tplc="04090001">
+      <w:start w:val="1"/>
+      <w:numFmt w:val="bullet"/>
+      <w:lvlText w:val=""/>
+      <w:lvlJc w:val="left"/>
+      <w:pPr>
+        <w:ind w:left="2880" w:hanging="360"/>
+      </w:pPr>
+      <w:rPr>
+        <w:rFonts w:ascii="Symbol" w:hAnsi="Symbol" w:hint="default"/>
+      </w:rPr>
+    </w:lvl>
+    <w:lvl w:ilvl="4" w:tplc="04090003" w:tentative="1">
+      <w:start w:val="1"/>
+      <w:numFmt w:val="bullet"/>
+      <w:lvlText w:val="o"/>
+      <w:lvlJc w:val="left"/>
+      <w:pPr>
+        <w:ind w:left="3600" w:hanging="360"/>
+      </w:pPr>
+      <w:rPr>
+        <w:rFonts w:ascii="Courier New" w:hAnsi="Courier New" w:cs="Courier New" w:hint="default"/>
+      </w:rPr>
+    </w:lvl>
+    <w:lvl w:ilvl="5" w:tplc="04090005" w:tentative="1">
+      <w:start w:val="1"/>
+      <w:numFmt w:val="bullet"/>
+      <w:lvlText w:val=""/>
+      <w:lvlJc w:val="left"/>
+      <w:pPr>
+        <w:ind w:left="4320" w:hanging="360"/>
+      </w:pPr>
+      <w:rPr>
+        <w:rFonts w:ascii="Wingdings" w:hAnsi="Wingdings" w:hint="default"/>
+      </w:rPr>
+    </w:lvl>
+    <w:lvl w:ilvl="6" w:tplc="04090001" w:tentative="1">
+      <w:start w:val="1"/>
+      <w:numFmt w:val="bullet"/>
+      <w:lvlText w:val=""/>
+      <w:lvlJc w:val="left"/>
+      <w:pPr>
+        <w:ind w:left="5040" w:hanging="360"/>
+      </w:pPr>
+      <w:rPr>
+        <w:rFonts w:ascii="Symbol" w:hAnsi="Symbol" w:hint="default"/>
+      </w:rPr>
+    </w:lvl>
+    <w:lvl w:ilvl="7" w:tplc="04090003" w:tentative="1">
+      <w:start w:val="1"/>
+      <w:numFmt w:val="bullet"/>
+      <w:lvlText w:val="o"/>
+      <w:lvlJc w:val="left"/>
+      <w:pPr>
+        <w:ind w:left="5760" w:hanging="360"/>
+      </w:pPr>
+      <w:rPr>
+        <w:rFonts w:ascii="Courier New" w:hAnsi="Courier New" w:cs="Courier New" w:hint="default"/>
+      </w:rPr>
+    </w:lvl>
+    <w:lvl w:ilvl="8" w:tplc="04090005" w:tentative="1">
+      <w:start w:val="1"/>
+      <w:numFmt w:val="bullet"/>
+      <w:lvlText w:val=""/>
+      <w:lvlJc w:val="left"/>
+      <w:pPr>
+        <w:ind w:left="6480" w:hanging="360"/>
+      </w:pPr>
+      <w:rPr>
+        <w:rFonts w:ascii="Wingdings" w:hAnsi="Wingdings" w:hint="default"/>
+      </w:rPr>
+    </w:lvl>
+  </w:abstractNum>
+  <w:abstractNum w:abstractNumId="8" w15:restartNumberingAfterBreak="0">
     <w:nsid w:val="691A5EE4"/>
     <w:multiLevelType w:val="hybridMultilevel"/>
     <w:tmpl w:val="3B86EF0C"/>
@@ -2333,7 +2896,7 @@
       </w:rPr>
     </w:lvl>
   </w:abstractNum>
-  <w:abstractNum w:abstractNumId="7" w15:restartNumberingAfterBreak="0">
+  <w:abstractNum w:abstractNumId="9" w15:restartNumberingAfterBreak="0">
     <w:nsid w:val="71081C1D"/>
     <w:multiLevelType w:val="hybridMultilevel"/>
     <w:tmpl w:val="9A2E56C2"/>
@@ -2446,7 +3009,7 @@
       </w:rPr>
     </w:lvl>
   </w:abstractNum>
-  <w:abstractNum w:abstractNumId="8" w15:restartNumberingAfterBreak="0">
+  <w:abstractNum w:abstractNumId="10" w15:restartNumberingAfterBreak="0">
     <w:nsid w:val="743F5C02"/>
     <w:multiLevelType w:val="hybridMultilevel"/>
     <w:tmpl w:val="FC88A1E6"/>
@@ -2563,13 +3126,13 @@
     <w:abstractNumId w:val="0"/>
   </w:num>
   <w:num w:numId="2">
-    <w:abstractNumId w:val="5"/>
+    <w:abstractNumId w:val="6"/>
   </w:num>
   <w:num w:numId="3">
     <w:abstractNumId w:val="4"/>
   </w:num>
   <w:num w:numId="4">
-    <w:abstractNumId w:val="7"/>
+    <w:abstractNumId w:val="9"/>
   </w:num>
   <w:num w:numId="5">
     <w:abstractNumId w:val="3"/>
@@ -2578,13 +3141,19 @@
     <w:abstractNumId w:val="1"/>
   </w:num>
   <w:num w:numId="7">
-    <w:abstractNumId w:val="6"/>
+    <w:abstractNumId w:val="8"/>
   </w:num>
   <w:num w:numId="8">
-    <w:abstractNumId w:val="8"/>
+    <w:abstractNumId w:val="10"/>
   </w:num>
   <w:num w:numId="9">
     <w:abstractNumId w:val="2"/>
+  </w:num>
+  <w:num w:numId="10">
+    <w:abstractNumId w:val="5"/>
+  </w:num>
+  <w:num w:numId="11">
+    <w:abstractNumId w:val="7"/>
   </w:num>
 </w:numbering>
 </file>
@@ -3043,6 +3612,41 @@
       </w:tblBorders>
     </w:tblPr>
   </w:style>
+  <w:style w:type="character" w:styleId="Hyperlink">
+    <w:name w:val="Hyperlink"/>
+    <w:basedOn w:val="DefaultParagraphFont"/>
+    <w:uiPriority w:val="99"/>
+    <w:unhideWhenUsed/>
+    <w:rsid w:val="00EB7122"/>
+    <w:rPr>
+      <w:color w:val="0563C1" w:themeColor="hyperlink"/>
+      <w:u w:val="single"/>
+    </w:rPr>
+  </w:style>
+  <w:style w:type="character" w:styleId="Mention">
+    <w:name w:val="Mention"/>
+    <w:basedOn w:val="DefaultParagraphFont"/>
+    <w:uiPriority w:val="99"/>
+    <w:semiHidden/>
+    <w:unhideWhenUsed/>
+    <w:rsid w:val="00EB7122"/>
+    <w:rPr>
+      <w:color w:val="2B579A"/>
+      <w:shd w:val="clear" w:color="auto" w:fill="E6E6E6"/>
+    </w:rPr>
+  </w:style>
+  <w:style w:type="character" w:styleId="FollowedHyperlink">
+    <w:name w:val="FollowedHyperlink"/>
+    <w:basedOn w:val="DefaultParagraphFont"/>
+    <w:uiPriority w:val="99"/>
+    <w:semiHidden/>
+    <w:unhideWhenUsed/>
+    <w:rsid w:val="00EB7122"/>
+    <w:rPr>
+      <w:color w:val="954F72" w:themeColor="followedHyperlink"/>
+      <w:u w:val="single"/>
+    </w:rPr>
+  </w:style>
 </w:styles>
 </file>
 

</xml_diff>

<commit_message>
BI :: documentation update + code review
</commit_message>
<xml_diff>
--- a/kaggle/TwoSigma/BI Capstone Project/Documentation.docx
+++ b/kaggle/TwoSigma/BI Capstone Project/Documentation.docx
@@ -4,6 +4,7 @@
   <w:body>
     <w:p>
       <w:pPr>
+        <w:jc w:val="center"/>
         <w:rPr>
           <w:b/>
           <w:sz w:val="26"/>
@@ -16,6 +17,87 @@
           <w:sz w:val="26"/>
           <w:szCs w:val="26"/>
         </w:rPr>
+        <w:t>Capstone Project Documentation</w:t>
+      </w:r>
+    </w:p>
+    <w:p>
+      <w:pPr>
+        <w:rPr>
+          <w:b/>
+        </w:rPr>
+      </w:pPr>
+      <w:r>
+        <w:rPr>
+          <w:b/>
+        </w:rPr>
+        <w:t>Members</w:t>
+      </w:r>
+    </w:p>
+    <w:p>
+      <w:pPr>
+        <w:pStyle w:val="ListParagraph"/>
+        <w:numPr>
+          <w:ilvl w:val="0"/>
+          <w:numId w:val="12"/>
+        </w:numPr>
+        <w:rPr>
+          <w:b/>
+        </w:rPr>
+      </w:pPr>
+      <w:r>
+        <w:t xml:space="preserve">Melwin Jose </w:t>
+      </w:r>
+      <w:r>
+        <w:t xml:space="preserve">– </w:t>
+      </w:r>
+      <w:r>
+        <w:t>200150505</w:t>
+      </w:r>
+    </w:p>
+    <w:p>
+      <w:pPr>
+        <w:pStyle w:val="ListParagraph"/>
+        <w:numPr>
+          <w:ilvl w:val="0"/>
+          <w:numId w:val="12"/>
+        </w:numPr>
+        <w:rPr>
+          <w:b/>
+        </w:rPr>
+      </w:pPr>
+      <w:r>
+        <w:t xml:space="preserve">Rohit </w:t>
+      </w:r>
+      <w:r>
+        <w:t>N</w:t>
+      </w:r>
+      <w:r>
+        <w:t xml:space="preserve">ambisan - </w:t>
+      </w:r>
+    </w:p>
+    <w:p>
+      <w:pPr>
+        <w:rPr>
+          <w:b/>
+          <w:sz w:val="26"/>
+          <w:szCs w:val="26"/>
+        </w:rPr>
+      </w:pPr>
+    </w:p>
+    <w:p>
+      <w:pPr>
+        <w:rPr>
+          <w:b/>
+          <w:sz w:val="26"/>
+          <w:szCs w:val="26"/>
+        </w:rPr>
+      </w:pPr>
+      <w:r>
+        <w:rPr>
+          <w:b/>
+          <w:sz w:val="26"/>
+          <w:szCs w:val="26"/>
+        </w:rPr>
         <w:t>1)  Business Value of RentHop data set</w:t>
       </w:r>
     </w:p>
@@ -54,7 +136,15 @@
         <w:t>creation date and other input variables</w:t>
       </w:r>
       <w:r>
-        <w:t>. Doing so will help RentHop better handle fraud control, identify potential listing quality issues, and allow owners and agents to better understand renters’ needs and preferences.</w:t>
+        <w:t>. Doing so will help RentH</w:t>
+      </w:r>
+      <w:r>
+        <w:t xml:space="preserve">op </w:t>
+      </w:r>
+      <w:bookmarkStart w:id="0" w:name="_GoBack"/>
+      <w:bookmarkEnd w:id="0"/>
+      <w:r>
+        <w:t>identify potential listing quality issues, and allow owners and agents to better understand renters’ needs and preferences.</w:t>
       </w:r>
     </w:p>
     <w:p>
@@ -458,6 +548,7 @@
         </w:numPr>
       </w:pPr>
       <w:r>
+        <w:lastRenderedPageBreak/>
         <w:t>b</w:t>
       </w:r>
       <w:r>
@@ -569,11 +660,7 @@
         <w:t xml:space="preserve">, </w:t>
       </w:r>
       <w:r>
-        <w:t xml:space="preserve">Brooklyn College, New </w:t>
-      </w:r>
-      <w:r>
-        <w:lastRenderedPageBreak/>
-        <w:t>York</w:t>
+        <w:t>Brooklyn College, New York</w:t>
       </w:r>
       <w:r>
         <w:t xml:space="preserve">, </w:t>
@@ -1675,19 +1762,7 @@
           <w:rPr>
             <w:rStyle w:val="Hyperlink"/>
           </w:rPr>
-          <w:t>Githu</w:t>
-        </w:r>
-        <w:r>
-          <w:rPr>
-            <w:rStyle w:val="Hyperlink"/>
-          </w:rPr>
-          <w:t>b</w:t>
-        </w:r>
-        <w:r>
-          <w:rPr>
-            <w:rStyle w:val="Hyperlink"/>
-          </w:rPr>
-          <w:t xml:space="preserve"> l</w:t>
+          <w:t>Github l</w:t>
         </w:r>
         <w:r>
           <w:rPr>
@@ -1756,8 +1831,6 @@
       <w:r>
         <w:t>.csv : predictions from models from level-1</w:t>
       </w:r>
-      <w:bookmarkStart w:id="0" w:name="_GoBack"/>
-      <w:bookmarkEnd w:id="0"/>
     </w:p>
     <w:p>
       <w:pPr>
@@ -3038,6 +3111,119 @@
       </w:rPr>
     </w:lvl>
     <w:lvl w:ilvl="2" w:tplc="04090005">
+      <w:start w:val="1"/>
+      <w:numFmt w:val="bullet"/>
+      <w:lvlText w:val=""/>
+      <w:lvlJc w:val="left"/>
+      <w:pPr>
+        <w:ind w:left="2160" w:hanging="360"/>
+      </w:pPr>
+      <w:rPr>
+        <w:rFonts w:ascii="Wingdings" w:hAnsi="Wingdings" w:hint="default"/>
+      </w:rPr>
+    </w:lvl>
+    <w:lvl w:ilvl="3" w:tplc="04090001" w:tentative="1">
+      <w:start w:val="1"/>
+      <w:numFmt w:val="bullet"/>
+      <w:lvlText w:val=""/>
+      <w:lvlJc w:val="left"/>
+      <w:pPr>
+        <w:ind w:left="2880" w:hanging="360"/>
+      </w:pPr>
+      <w:rPr>
+        <w:rFonts w:ascii="Symbol" w:hAnsi="Symbol" w:hint="default"/>
+      </w:rPr>
+    </w:lvl>
+    <w:lvl w:ilvl="4" w:tplc="04090003" w:tentative="1">
+      <w:start w:val="1"/>
+      <w:numFmt w:val="bullet"/>
+      <w:lvlText w:val="o"/>
+      <w:lvlJc w:val="left"/>
+      <w:pPr>
+        <w:ind w:left="3600" w:hanging="360"/>
+      </w:pPr>
+      <w:rPr>
+        <w:rFonts w:ascii="Courier New" w:hAnsi="Courier New" w:cs="Courier New" w:hint="default"/>
+      </w:rPr>
+    </w:lvl>
+    <w:lvl w:ilvl="5" w:tplc="04090005" w:tentative="1">
+      <w:start w:val="1"/>
+      <w:numFmt w:val="bullet"/>
+      <w:lvlText w:val=""/>
+      <w:lvlJc w:val="left"/>
+      <w:pPr>
+        <w:ind w:left="4320" w:hanging="360"/>
+      </w:pPr>
+      <w:rPr>
+        <w:rFonts w:ascii="Wingdings" w:hAnsi="Wingdings" w:hint="default"/>
+      </w:rPr>
+    </w:lvl>
+    <w:lvl w:ilvl="6" w:tplc="04090001" w:tentative="1">
+      <w:start w:val="1"/>
+      <w:numFmt w:val="bullet"/>
+      <w:lvlText w:val=""/>
+      <w:lvlJc w:val="left"/>
+      <w:pPr>
+        <w:ind w:left="5040" w:hanging="360"/>
+      </w:pPr>
+      <w:rPr>
+        <w:rFonts w:ascii="Symbol" w:hAnsi="Symbol" w:hint="default"/>
+      </w:rPr>
+    </w:lvl>
+    <w:lvl w:ilvl="7" w:tplc="04090003" w:tentative="1">
+      <w:start w:val="1"/>
+      <w:numFmt w:val="bullet"/>
+      <w:lvlText w:val="o"/>
+      <w:lvlJc w:val="left"/>
+      <w:pPr>
+        <w:ind w:left="5760" w:hanging="360"/>
+      </w:pPr>
+      <w:rPr>
+        <w:rFonts w:ascii="Courier New" w:hAnsi="Courier New" w:cs="Courier New" w:hint="default"/>
+      </w:rPr>
+    </w:lvl>
+    <w:lvl w:ilvl="8" w:tplc="04090005" w:tentative="1">
+      <w:start w:val="1"/>
+      <w:numFmt w:val="bullet"/>
+      <w:lvlText w:val=""/>
+      <w:lvlJc w:val="left"/>
+      <w:pPr>
+        <w:ind w:left="6480" w:hanging="360"/>
+      </w:pPr>
+      <w:rPr>
+        <w:rFonts w:ascii="Wingdings" w:hAnsi="Wingdings" w:hint="default"/>
+      </w:rPr>
+    </w:lvl>
+  </w:abstractNum>
+  <w:abstractNum w:abstractNumId="11" w15:restartNumberingAfterBreak="0">
+    <w:nsid w:val="7F8C7C6A"/>
+    <w:multiLevelType w:val="hybridMultilevel"/>
+    <w:tmpl w:val="7D28C806"/>
+    <w:lvl w:ilvl="0" w:tplc="04090001">
+      <w:start w:val="1"/>
+      <w:numFmt w:val="bullet"/>
+      <w:lvlText w:val=""/>
+      <w:lvlJc w:val="left"/>
+      <w:pPr>
+        <w:ind w:left="720" w:hanging="360"/>
+      </w:pPr>
+      <w:rPr>
+        <w:rFonts w:ascii="Symbol" w:hAnsi="Symbol" w:hint="default"/>
+      </w:rPr>
+    </w:lvl>
+    <w:lvl w:ilvl="1" w:tplc="04090003" w:tentative="1">
+      <w:start w:val="1"/>
+      <w:numFmt w:val="bullet"/>
+      <w:lvlText w:val="o"/>
+      <w:lvlJc w:val="left"/>
+      <w:pPr>
+        <w:ind w:left="1440" w:hanging="360"/>
+      </w:pPr>
+      <w:rPr>
+        <w:rFonts w:ascii="Courier New" w:hAnsi="Courier New" w:cs="Courier New" w:hint="default"/>
+      </w:rPr>
+    </w:lvl>
+    <w:lvl w:ilvl="2" w:tplc="04090005" w:tentative="1">
       <w:start w:val="1"/>
       <w:numFmt w:val="bullet"/>
       <w:lvlText w:val=""/>
@@ -3154,6 +3340,9 @@
   </w:num>
   <w:num w:numId="11">
     <w:abstractNumId w:val="7"/>
+  </w:num>
+  <w:num w:numId="12">
+    <w:abstractNumId w:val="11"/>
   </w:num>
 </w:numbering>
 </file>

</xml_diff>